<commit_message>
Commiting local changes before rebase
</commit_message>
<xml_diff>
--- a/t05/T05_report.docx
+++ b/t05/T05_report.docx
@@ -19,27 +19,7 @@
           <w:sz w:val="28"/>
           <w:szCs w:val="28"/>
         </w:rPr>
-        <w:t xml:space="preserve">T05: OpenMP - Write a parallel code to perform two </w:t>
-      </w:r>
-      <w:proofErr w:type="spellStart"/>
-      <w:r>
-        <w:rPr>
-          <w:b/>
-          <w:bCs/>
-          <w:sz w:val="28"/>
-          <w:szCs w:val="28"/>
-        </w:rPr>
-        <w:t>NxN</w:t>
-      </w:r>
-      <w:proofErr w:type="spellEnd"/>
-      <w:r>
-        <w:rPr>
-          <w:b/>
-          <w:bCs/>
-          <w:sz w:val="28"/>
-          <w:szCs w:val="28"/>
-        </w:rPr>
-        <w:t xml:space="preserve"> Matrix Addition - Each element of the matrix is double precision number</w:t>
+        <w:t>T05: OpenMP - Write a parallel code to perform two NxN Matrix Addition - Each element of the matrix is double precision number</w:t>
       </w:r>
       <w:r>
         <w:rPr>
@@ -87,27 +67,7 @@
           <w:sz w:val="28"/>
           <w:szCs w:val="28"/>
         </w:rPr>
-        <w:t xml:space="preserve">Write a parallel code to perform two </w:t>
-      </w:r>
-      <w:proofErr w:type="spellStart"/>
-      <w:r>
-        <w:rPr>
-          <w:b/>
-          <w:bCs/>
-          <w:sz w:val="28"/>
-          <w:szCs w:val="28"/>
-        </w:rPr>
-        <w:t>NxN</w:t>
-      </w:r>
-      <w:proofErr w:type="spellEnd"/>
-      <w:r>
-        <w:rPr>
-          <w:b/>
-          <w:bCs/>
-          <w:sz w:val="28"/>
-          <w:szCs w:val="28"/>
-        </w:rPr>
-        <w:t xml:space="preserve"> Matrix Addition - Each element of the matrix is double precision number. Consider N values sufficiently larger number at least 10000.</w:t>
+        <w:t>Write a parallel code to perform two NxN Matrix Addition - Each element of the matrix is double precision number. Consider N values sufficiently larger number at least 10000.</w:t>
       </w:r>
       <w:r>
         <w:rPr>
@@ -150,15 +110,7 @@
           </w:p>
           <w:p>
             <w:r>
-              <w:t>#include &lt;</w:t>
-            </w:r>
-            <w:proofErr w:type="spellStart"/>
-            <w:r>
-              <w:t>cstdlib</w:t>
-            </w:r>
-            <w:proofErr w:type="spellEnd"/>
-            <w:r>
-              <w:t>&gt;</w:t>
+              <w:t>#include &lt;cstdlib&gt;</w:t>
             </w:r>
           </w:p>
           <w:p>
@@ -175,50 +127,18 @@
           <w:p/>
           <w:p>
             <w:r>
-              <w:t xml:space="preserve">#define N </w:t>
-            </w:r>
-            <w:proofErr w:type="gramStart"/>
-            <w:r>
-              <w:t>10000  /</w:t>
-            </w:r>
-            <w:proofErr w:type="gramEnd"/>
-            <w:r>
-              <w:t>/ Matrix size</w:t>
+              <w:t>#define N 10000  // Matrix size</w:t>
             </w:r>
           </w:p>
           <w:p/>
           <w:p>
             <w:r>
-              <w:t xml:space="preserve">// Function to allocate memory for an </w:t>
-            </w:r>
-            <w:proofErr w:type="spellStart"/>
-            <w:r>
-              <w:t>NxN</w:t>
-            </w:r>
-            <w:proofErr w:type="spellEnd"/>
-            <w:r>
-              <w:t xml:space="preserve"> matrix</w:t>
-            </w:r>
-          </w:p>
-          <w:p>
-            <w:r>
-              <w:t xml:space="preserve">double** </w:t>
-            </w:r>
-            <w:proofErr w:type="spellStart"/>
-            <w:r>
-              <w:t>allocate_</w:t>
-            </w:r>
-            <w:proofErr w:type="gramStart"/>
-            <w:r>
-              <w:t>matrix</w:t>
-            </w:r>
-            <w:proofErr w:type="spellEnd"/>
-            <w:r>
-              <w:t>(</w:t>
-            </w:r>
-            <w:proofErr w:type="gramEnd"/>
-            <w:r>
-              <w:t>int size) {</w:t>
+              <w:t>// Function to allocate memory for an NxN matrix</w:t>
+            </w:r>
+          </w:p>
+          <w:p>
+            <w:r>
+              <w:t>double** allocate_matrix(int size) {</w:t>
             </w:r>
           </w:p>
           <w:p>
@@ -228,44 +148,12 @@
           </w:p>
           <w:p>
             <w:r>
-              <w:t xml:space="preserve">    for (int </w:t>
-            </w:r>
-            <w:proofErr w:type="spellStart"/>
-            <w:r>
-              <w:t>i</w:t>
-            </w:r>
-            <w:proofErr w:type="spellEnd"/>
-            <w:r>
-              <w:t xml:space="preserve"> = 0; </w:t>
-            </w:r>
-            <w:proofErr w:type="spellStart"/>
-            <w:r>
-              <w:t>i</w:t>
-            </w:r>
-            <w:proofErr w:type="spellEnd"/>
-            <w:r>
-              <w:t xml:space="preserve"> &lt; size; </w:t>
-            </w:r>
-            <w:proofErr w:type="spellStart"/>
-            <w:r>
-              <w:t>i</w:t>
-            </w:r>
-            <w:proofErr w:type="spellEnd"/>
-            <w:r>
-              <w:t>++) {</w:t>
-            </w:r>
-          </w:p>
-          <w:p>
-            <w:r>
-              <w:t xml:space="preserve">        matrix[</w:t>
-            </w:r>
-            <w:proofErr w:type="spellStart"/>
-            <w:r>
-              <w:t>i</w:t>
-            </w:r>
-            <w:proofErr w:type="spellEnd"/>
-            <w:r>
-              <w:t>] = new double[size];</w:t>
+              <w:t xml:space="preserve">    for (int i = 0; i &lt; size; i++) {</w:t>
+            </w:r>
+          </w:p>
+          <w:p>
+            <w:r>
+              <w:t xml:space="preserve">        matrix[i] = new double[size];</w:t>
             </w:r>
           </w:p>
           <w:p>
@@ -291,86 +179,22 @@
           </w:p>
           <w:p>
             <w:r>
-              <w:t xml:space="preserve">void </w:t>
-            </w:r>
-            <w:proofErr w:type="spellStart"/>
-            <w:r>
-              <w:t>initialize_</w:t>
-            </w:r>
-            <w:proofErr w:type="gramStart"/>
-            <w:r>
-              <w:t>matrix</w:t>
-            </w:r>
-            <w:proofErr w:type="spellEnd"/>
-            <w:r>
-              <w:t>(</w:t>
-            </w:r>
-            <w:proofErr w:type="gramEnd"/>
-            <w:r>
-              <w:t>double** matrix, int size) {</w:t>
-            </w:r>
-          </w:p>
-          <w:p>
-            <w:r>
-              <w:t xml:space="preserve">    for (int </w:t>
-            </w:r>
-            <w:proofErr w:type="spellStart"/>
-            <w:r>
-              <w:t>i</w:t>
-            </w:r>
-            <w:proofErr w:type="spellEnd"/>
-            <w:r>
-              <w:t xml:space="preserve"> = 0; </w:t>
-            </w:r>
-            <w:proofErr w:type="spellStart"/>
-            <w:r>
-              <w:t>i</w:t>
-            </w:r>
-            <w:proofErr w:type="spellEnd"/>
-            <w:r>
-              <w:t xml:space="preserve"> &lt; size; </w:t>
-            </w:r>
-            <w:proofErr w:type="spellStart"/>
-            <w:r>
-              <w:t>i</w:t>
-            </w:r>
-            <w:proofErr w:type="spellEnd"/>
-            <w:r>
-              <w:t>++) {</w:t>
-            </w:r>
-          </w:p>
-          <w:p>
-            <w:r>
-              <w:t xml:space="preserve">        for (int j = 0; j &lt; size; </w:t>
-            </w:r>
-            <w:proofErr w:type="spellStart"/>
-            <w:r>
-              <w:t>j++</w:t>
-            </w:r>
-            <w:proofErr w:type="spellEnd"/>
-            <w:r>
-              <w:t>) {</w:t>
-            </w:r>
-          </w:p>
-          <w:p>
-            <w:r>
-              <w:t xml:space="preserve">            matrix[</w:t>
-            </w:r>
-            <w:proofErr w:type="spellStart"/>
-            <w:r>
-              <w:t>i</w:t>
-            </w:r>
-            <w:proofErr w:type="spellEnd"/>
-            <w:r>
-              <w:t>][j] = (double)(</w:t>
-            </w:r>
-            <w:proofErr w:type="gramStart"/>
-            <w:r>
-              <w:t>rand(</w:t>
-            </w:r>
-            <w:proofErr w:type="gramEnd"/>
-            <w:r>
-              <w:t>) % 1000) / 100.0;  // Values in range [0,10]</w:t>
+              <w:t>void initialize_matrix(double** matrix, int size) {</w:t>
+            </w:r>
+          </w:p>
+          <w:p>
+            <w:r>
+              <w:t xml:space="preserve">    for (int i = 0; i &lt; size; i++) {</w:t>
+            </w:r>
+          </w:p>
+          <w:p>
+            <w:r>
+              <w:t xml:space="preserve">        for (int j = 0; j &lt; size; j++) {</w:t>
+            </w:r>
+          </w:p>
+          <w:p>
+            <w:r>
+              <w:t xml:space="preserve">            matrix[i][j] = (double)(rand() % 1000) / 100.0;  // Values in range [0,10]</w:t>
             </w:r>
           </w:p>
           <w:p>
@@ -396,73 +220,17 @@
           </w:p>
           <w:p>
             <w:r>
-              <w:t xml:space="preserve">void </w:t>
-            </w:r>
-            <w:proofErr w:type="spellStart"/>
-            <w:r>
-              <w:t>free_</w:t>
-            </w:r>
-            <w:proofErr w:type="gramStart"/>
-            <w:r>
-              <w:t>matrix</w:t>
-            </w:r>
-            <w:proofErr w:type="spellEnd"/>
-            <w:r>
-              <w:t>(</w:t>
-            </w:r>
-            <w:proofErr w:type="gramEnd"/>
-            <w:r>
-              <w:t>double** matrix, int size) {</w:t>
-            </w:r>
-          </w:p>
-          <w:p>
-            <w:r>
-              <w:t xml:space="preserve">    for (int </w:t>
-            </w:r>
-            <w:proofErr w:type="spellStart"/>
-            <w:r>
-              <w:t>i</w:t>
-            </w:r>
-            <w:proofErr w:type="spellEnd"/>
-            <w:r>
-              <w:t xml:space="preserve"> = 0; </w:t>
-            </w:r>
-            <w:proofErr w:type="spellStart"/>
-            <w:r>
-              <w:t>i</w:t>
-            </w:r>
-            <w:proofErr w:type="spellEnd"/>
-            <w:r>
-              <w:t xml:space="preserve"> &lt; size; </w:t>
-            </w:r>
-            <w:proofErr w:type="spellStart"/>
-            <w:r>
-              <w:t>i</w:t>
-            </w:r>
-            <w:proofErr w:type="spellEnd"/>
-            <w:r>
-              <w:t>++) {</w:t>
-            </w:r>
-          </w:p>
-          <w:p>
-            <w:r>
-              <w:t xml:space="preserve">        </w:t>
-            </w:r>
-            <w:proofErr w:type="gramStart"/>
-            <w:r>
-              <w:t>delete[</w:t>
-            </w:r>
-            <w:proofErr w:type="gramEnd"/>
-            <w:r>
-              <w:t>] matrix[</w:t>
-            </w:r>
-            <w:proofErr w:type="spellStart"/>
-            <w:r>
-              <w:t>i</w:t>
-            </w:r>
-            <w:proofErr w:type="spellEnd"/>
-            <w:r>
-              <w:t>];</w:t>
+              <w:t>void free_matrix(double** matrix, int size) {</w:t>
+            </w:r>
+          </w:p>
+          <w:p>
+            <w:r>
+              <w:t xml:space="preserve">    for (int i = 0; i &lt; size; i++) {</w:t>
+            </w:r>
+          </w:p>
+          <w:p>
+            <w:r>
+              <w:t xml:space="preserve">        delete[] matrix[i];</w:t>
             </w:r>
           </w:p>
           <w:p>
@@ -472,15 +240,75 @@
           </w:p>
           <w:p>
             <w:r>
+              <w:t xml:space="preserve">    delete[] matrix;</w:t>
+            </w:r>
+          </w:p>
+          <w:p>
+            <w:r>
+              <w:t>}</w:t>
+            </w:r>
+          </w:p>
+          <w:p/>
+          <w:p>
+            <w:r>
+              <w:t>// Serial matrix addition</w:t>
+            </w:r>
+          </w:p>
+          <w:p>
+            <w:r>
+              <w:t>void serial_matrix_addition(double** A, double** B, double** C, int size) {</w:t>
+            </w:r>
+          </w:p>
+          <w:p>
+            <w:r>
+              <w:lastRenderedPageBreak/>
+              <w:t xml:space="preserve">    auto start = chrono::high_resolution_clock::now();</w:t>
+            </w:r>
+          </w:p>
+          <w:p>
+            <w:r>
               <w:t xml:space="preserve">    </w:t>
             </w:r>
-            <w:proofErr w:type="gramStart"/>
-            <w:r>
-              <w:t>delete[</w:t>
-            </w:r>
-            <w:proofErr w:type="gramEnd"/>
-            <w:r>
-              <w:t>] matrix;</w:t>
+          </w:p>
+          <w:p>
+            <w:r>
+              <w:t xml:space="preserve">    for (int i = 0; i &lt; size; i++) {</w:t>
+            </w:r>
+          </w:p>
+          <w:p>
+            <w:r>
+              <w:t xml:space="preserve">        for (int j = 0; j &lt; size; j++) {</w:t>
+            </w:r>
+          </w:p>
+          <w:p>
+            <w:r>
+              <w:t xml:space="preserve">            C[i][j] = A[i][j] + B[i][j];</w:t>
+            </w:r>
+          </w:p>
+          <w:p>
+            <w:r>
+              <w:t xml:space="preserve">        }</w:t>
+            </w:r>
+          </w:p>
+          <w:p>
+            <w:r>
+              <w:t xml:space="preserve">    }</w:t>
+            </w:r>
+          </w:p>
+          <w:p/>
+          <w:p>
+            <w:r>
+              <w:t xml:space="preserve">    auto end = chrono::high_resolution_clock::now();</w:t>
+            </w:r>
+          </w:p>
+          <w:p>
+            <w:r>
+              <w:t xml:space="preserve">    chrono::duration&lt;double&gt; duration = end - start;</w:t>
+            </w:r>
+          </w:p>
+          <w:p>
+            <w:r>
+              <w:t xml:space="preserve">    cout &lt;&lt; "Serial Execution Time: " &lt;&lt; duration.count() &lt;&lt; " seconds" &lt;&lt; endl;</w:t>
             </w:r>
           </w:p>
           <w:p>
@@ -491,408 +319,80 @@
           <w:p/>
           <w:p>
             <w:r>
-              <w:t>// Serial matrix addition</w:t>
-            </w:r>
-          </w:p>
-          <w:p>
-            <w:r>
-              <w:t xml:space="preserve">void </w:t>
-            </w:r>
-            <w:proofErr w:type="spellStart"/>
-            <w:r>
-              <w:t>serial_matrix_</w:t>
-            </w:r>
-            <w:proofErr w:type="gramStart"/>
-            <w:r>
-              <w:t>addition</w:t>
-            </w:r>
-            <w:proofErr w:type="spellEnd"/>
-            <w:r>
-              <w:t>(</w:t>
-            </w:r>
-            <w:proofErr w:type="gramEnd"/>
-            <w:r>
-              <w:t>double** A, double** B, double** C, int size) {</w:t>
-            </w:r>
-          </w:p>
-          <w:p>
-            <w:r>
-              <w:lastRenderedPageBreak/>
-              <w:t xml:space="preserve">    auto start = </w:t>
-            </w:r>
-            <w:proofErr w:type="gramStart"/>
-            <w:r>
-              <w:t>chrono::</w:t>
-            </w:r>
-            <w:proofErr w:type="spellStart"/>
-            <w:proofErr w:type="gramEnd"/>
-            <w:r>
-              <w:t>high_resolution_clock</w:t>
-            </w:r>
-            <w:proofErr w:type="spellEnd"/>
-            <w:r>
-              <w:t>::now();</w:t>
-            </w:r>
-          </w:p>
-          <w:p>
-            <w:r>
-              <w:t xml:space="preserve">    </w:t>
-            </w:r>
-          </w:p>
-          <w:p>
-            <w:r>
-              <w:t xml:space="preserve">    for (int </w:t>
-            </w:r>
-            <w:proofErr w:type="spellStart"/>
-            <w:r>
-              <w:t>i</w:t>
-            </w:r>
-            <w:proofErr w:type="spellEnd"/>
-            <w:r>
-              <w:t xml:space="preserve"> = 0; </w:t>
-            </w:r>
-            <w:proofErr w:type="spellStart"/>
-            <w:r>
-              <w:t>i</w:t>
-            </w:r>
-            <w:proofErr w:type="spellEnd"/>
-            <w:r>
-              <w:t xml:space="preserve"> &lt; size; </w:t>
-            </w:r>
-            <w:proofErr w:type="spellStart"/>
-            <w:r>
-              <w:t>i</w:t>
-            </w:r>
-            <w:proofErr w:type="spellEnd"/>
-            <w:r>
-              <w:t>++) {</w:t>
-            </w:r>
-          </w:p>
-          <w:p>
-            <w:r>
-              <w:t xml:space="preserve">        for (int j = 0; j &lt; size; </w:t>
-            </w:r>
-            <w:proofErr w:type="spellStart"/>
-            <w:r>
-              <w:t>j++</w:t>
-            </w:r>
-            <w:proofErr w:type="spellEnd"/>
-            <w:r>
-              <w:t>) {</w:t>
-            </w:r>
-          </w:p>
-          <w:p>
-            <w:r>
-              <w:t xml:space="preserve">            C[</w:t>
-            </w:r>
-            <w:proofErr w:type="spellStart"/>
-            <w:r>
-              <w:t>i</w:t>
-            </w:r>
-            <w:proofErr w:type="spellEnd"/>
-            <w:r>
-              <w:t>][j] = A[</w:t>
-            </w:r>
-            <w:proofErr w:type="spellStart"/>
-            <w:r>
-              <w:t>i</w:t>
-            </w:r>
-            <w:proofErr w:type="spellEnd"/>
-            <w:r>
-              <w:t>][j] + B[</w:t>
-            </w:r>
-            <w:proofErr w:type="spellStart"/>
-            <w:r>
-              <w:t>i</w:t>
-            </w:r>
-            <w:proofErr w:type="spellEnd"/>
-            <w:r>
-              <w:t>][j];</w:t>
-            </w:r>
-          </w:p>
-          <w:p>
-            <w:r>
-              <w:t xml:space="preserve">        }</w:t>
-            </w:r>
-          </w:p>
-          <w:p>
-            <w:r>
-              <w:t xml:space="preserve">    }</w:t>
+              <w:t>// Main function</w:t>
+            </w:r>
+          </w:p>
+          <w:p>
+            <w:r>
+              <w:t>int main() {</w:t>
+            </w:r>
+          </w:p>
+          <w:p>
+            <w:r>
+              <w:t xml:space="preserve">    // Allocate matrices</w:t>
+            </w:r>
+          </w:p>
+          <w:p>
+            <w:r>
+              <w:t xml:space="preserve">    double** A = allocate_matrix(N);</w:t>
+            </w:r>
+          </w:p>
+          <w:p>
+            <w:r>
+              <w:t xml:space="preserve">    double** B = allocate_matrix(N);</w:t>
+            </w:r>
+          </w:p>
+          <w:p>
+            <w:r>
+              <w:t xml:space="preserve">    double** C = allocate_matrix(N);</w:t>
             </w:r>
           </w:p>
           <w:p/>
           <w:p>
             <w:r>
-              <w:t xml:space="preserve">    auto end = </w:t>
-            </w:r>
-            <w:proofErr w:type="gramStart"/>
-            <w:r>
-              <w:t>chrono::</w:t>
-            </w:r>
-            <w:proofErr w:type="spellStart"/>
-            <w:proofErr w:type="gramEnd"/>
-            <w:r>
-              <w:t>high_resolution_clock</w:t>
-            </w:r>
-            <w:proofErr w:type="spellEnd"/>
-            <w:r>
-              <w:t>::now();</w:t>
-            </w:r>
-          </w:p>
-          <w:p>
-            <w:r>
-              <w:t xml:space="preserve">    </w:t>
-            </w:r>
-            <w:proofErr w:type="gramStart"/>
-            <w:r>
-              <w:t>chrono::</w:t>
-            </w:r>
-            <w:proofErr w:type="gramEnd"/>
-            <w:r>
-              <w:t>duration&lt;double&gt; duration = end - start;</w:t>
-            </w:r>
-          </w:p>
-          <w:p>
-            <w:r>
-              <w:t xml:space="preserve">    </w:t>
-            </w:r>
-            <w:proofErr w:type="spellStart"/>
-            <w:r>
-              <w:t>cout</w:t>
-            </w:r>
-            <w:proofErr w:type="spellEnd"/>
-            <w:r>
-              <w:t xml:space="preserve"> &lt;&lt; "Serial Execution Time: " &lt;&lt; </w:t>
-            </w:r>
-            <w:proofErr w:type="spellStart"/>
-            <w:proofErr w:type="gramStart"/>
-            <w:r>
-              <w:t>duration.count</w:t>
-            </w:r>
-            <w:proofErr w:type="spellEnd"/>
-            <w:proofErr w:type="gramEnd"/>
-            <w:r>
-              <w:t xml:space="preserve">() &lt;&lt; " seconds" &lt;&lt; </w:t>
-            </w:r>
-            <w:proofErr w:type="spellStart"/>
-            <w:r>
-              <w:t>endl</w:t>
-            </w:r>
-            <w:proofErr w:type="spellEnd"/>
-            <w:r>
-              <w:t>;</w:t>
-            </w:r>
-          </w:p>
-          <w:p>
-            <w:r>
-              <w:t>}</w:t>
+              <w:t xml:space="preserve">    // Initialize matrices</w:t>
+            </w:r>
+          </w:p>
+          <w:p>
+            <w:r>
+              <w:t xml:space="preserve">    initialize_matrix(A, N);</w:t>
+            </w:r>
+          </w:p>
+          <w:p>
+            <w:r>
+              <w:t xml:space="preserve">    initialize_matrix(B, N);</w:t>
             </w:r>
           </w:p>
           <w:p/>
           <w:p>
             <w:r>
-              <w:t>// Main function</w:t>
-            </w:r>
-          </w:p>
-          <w:p>
-            <w:r>
-              <w:t xml:space="preserve">int </w:t>
-            </w:r>
-            <w:proofErr w:type="gramStart"/>
-            <w:r>
-              <w:t>main(</w:t>
-            </w:r>
-            <w:proofErr w:type="gramEnd"/>
-            <w:r>
-              <w:t>) {</w:t>
-            </w:r>
-          </w:p>
-          <w:p>
-            <w:r>
-              <w:t xml:space="preserve">    // Allocate matrices</w:t>
-            </w:r>
-          </w:p>
-          <w:p>
-            <w:r>
-              <w:t xml:space="preserve">    double** A = </w:t>
-            </w:r>
-            <w:proofErr w:type="spellStart"/>
-            <w:r>
-              <w:t>allocate_matrix</w:t>
-            </w:r>
-            <w:proofErr w:type="spellEnd"/>
-            <w:r>
-              <w:t>(N);</w:t>
-            </w:r>
-          </w:p>
-          <w:p>
-            <w:r>
-              <w:t xml:space="preserve">    double** B = </w:t>
-            </w:r>
-            <w:proofErr w:type="spellStart"/>
-            <w:r>
-              <w:t>allocate_matrix</w:t>
-            </w:r>
-            <w:proofErr w:type="spellEnd"/>
-            <w:r>
-              <w:t>(N);</w:t>
-            </w:r>
-          </w:p>
-          <w:p>
-            <w:r>
-              <w:t xml:space="preserve">    double** C = </w:t>
-            </w:r>
-            <w:proofErr w:type="spellStart"/>
-            <w:r>
-              <w:t>allocate_matrix</w:t>
-            </w:r>
-            <w:proofErr w:type="spellEnd"/>
-            <w:r>
-              <w:t>(N);</w:t>
+              <w:t xml:space="preserve">    // Run serial matrix addition</w:t>
+            </w:r>
+          </w:p>
+          <w:p>
+            <w:r>
+              <w:t xml:space="preserve">    serial_matrix_addition(A, B, C, N);</w:t>
             </w:r>
           </w:p>
           <w:p/>
           <w:p>
             <w:r>
-              <w:t xml:space="preserve">    // Initialize matrices</w:t>
-            </w:r>
-          </w:p>
-          <w:p>
-            <w:r>
-              <w:t xml:space="preserve">    </w:t>
-            </w:r>
-            <w:proofErr w:type="spellStart"/>
-            <w:r>
-              <w:t>initialize_</w:t>
-            </w:r>
-            <w:proofErr w:type="gramStart"/>
-            <w:r>
-              <w:t>matrix</w:t>
-            </w:r>
-            <w:proofErr w:type="spellEnd"/>
-            <w:r>
-              <w:t>(</w:t>
-            </w:r>
-            <w:proofErr w:type="gramEnd"/>
-            <w:r>
-              <w:t>A, N);</w:t>
-            </w:r>
-          </w:p>
-          <w:p>
-            <w:r>
-              <w:t xml:space="preserve">    </w:t>
-            </w:r>
-            <w:proofErr w:type="spellStart"/>
-            <w:r>
-              <w:t>initialize_</w:t>
-            </w:r>
-            <w:proofErr w:type="gramStart"/>
-            <w:r>
-              <w:t>matrix</w:t>
-            </w:r>
-            <w:proofErr w:type="spellEnd"/>
-            <w:r>
-              <w:t>(</w:t>
-            </w:r>
-            <w:proofErr w:type="gramEnd"/>
-            <w:r>
-              <w:t>B, N);</w:t>
-            </w:r>
-          </w:p>
-          <w:p/>
-          <w:p>
-            <w:r>
-              <w:t xml:space="preserve">    // Run serial matrix addition</w:t>
-            </w:r>
-          </w:p>
-          <w:p>
-            <w:r>
-              <w:t xml:space="preserve">    </w:t>
-            </w:r>
-            <w:proofErr w:type="spellStart"/>
-            <w:r>
-              <w:t>serial_matrix_</w:t>
-            </w:r>
-            <w:proofErr w:type="gramStart"/>
-            <w:r>
-              <w:t>addition</w:t>
-            </w:r>
-            <w:proofErr w:type="spellEnd"/>
-            <w:r>
-              <w:t>(</w:t>
-            </w:r>
-            <w:proofErr w:type="gramEnd"/>
-            <w:r>
-              <w:t>A, B, C, N);</w:t>
-            </w:r>
-          </w:p>
-          <w:p/>
-          <w:p>
-            <w:r>
               <w:t xml:space="preserve">    // Free allocated memory</w:t>
             </w:r>
           </w:p>
           <w:p>
             <w:r>
-              <w:t xml:space="preserve">    </w:t>
-            </w:r>
-            <w:proofErr w:type="spellStart"/>
-            <w:r>
-              <w:t>free_</w:t>
-            </w:r>
-            <w:proofErr w:type="gramStart"/>
-            <w:r>
-              <w:t>matrix</w:t>
-            </w:r>
-            <w:proofErr w:type="spellEnd"/>
-            <w:r>
-              <w:t>(</w:t>
-            </w:r>
-            <w:proofErr w:type="gramEnd"/>
-            <w:r>
-              <w:t>A, N);</w:t>
-            </w:r>
-          </w:p>
-          <w:p>
-            <w:r>
-              <w:t xml:space="preserve">    </w:t>
-            </w:r>
-            <w:proofErr w:type="spellStart"/>
-            <w:r>
-              <w:t>free_</w:t>
-            </w:r>
-            <w:proofErr w:type="gramStart"/>
-            <w:r>
-              <w:t>matrix</w:t>
-            </w:r>
-            <w:proofErr w:type="spellEnd"/>
-            <w:r>
-              <w:t>(</w:t>
-            </w:r>
-            <w:proofErr w:type="gramEnd"/>
-            <w:r>
-              <w:t>B, N);</w:t>
-            </w:r>
-          </w:p>
-          <w:p>
-            <w:r>
-              <w:t xml:space="preserve">    </w:t>
-            </w:r>
-            <w:proofErr w:type="spellStart"/>
-            <w:r>
-              <w:t>free_</w:t>
-            </w:r>
-            <w:proofErr w:type="gramStart"/>
-            <w:r>
-              <w:t>matrix</w:t>
-            </w:r>
-            <w:proofErr w:type="spellEnd"/>
-            <w:r>
-              <w:t>(</w:t>
-            </w:r>
-            <w:proofErr w:type="gramEnd"/>
-            <w:r>
-              <w:t>C, N);</w:t>
+              <w:t xml:space="preserve">    free_matrix(A, N);</w:t>
+            </w:r>
+          </w:p>
+          <w:p>
+            <w:r>
+              <w:t xml:space="preserve">    free_matrix(B, N);</w:t>
+            </w:r>
+          </w:p>
+          <w:p>
+            <w:r>
+              <w:t xml:space="preserve">    free_matrix(C, N);</w:t>
             </w:r>
           </w:p>
           <w:p>
@@ -934,6 +434,7 @@
         <w:rPr>
           <w:b/>
           <w:bCs/>
+          <w:noProof/>
         </w:rPr>
         <w:drawing>
           <wp:inline distT="0" distB="0" distL="0" distR="0" wp14:anchorId="356A6D88" wp14:editId="490C94E7">
@@ -1009,28 +510,12 @@
           </w:p>
           <w:p>
             <w:r>
-              <w:t>#include &lt;</w:t>
-            </w:r>
-            <w:proofErr w:type="spellStart"/>
-            <w:r>
-              <w:t>cstdlib</w:t>
-            </w:r>
-            <w:proofErr w:type="spellEnd"/>
-            <w:r>
-              <w:t>&gt;</w:t>
-            </w:r>
-          </w:p>
-          <w:p>
-            <w:r>
-              <w:t>#include &lt;</w:t>
-            </w:r>
-            <w:proofErr w:type="spellStart"/>
-            <w:r>
-              <w:t>omp.h</w:t>
-            </w:r>
-            <w:proofErr w:type="spellEnd"/>
-            <w:r>
-              <w:t>&gt;</w:t>
+              <w:t>#include &lt;cstdlib&gt;</w:t>
+            </w:r>
+          </w:p>
+          <w:p>
+            <w:r>
+              <w:t>#include &lt;omp.h&gt;</w:t>
             </w:r>
           </w:p>
           <w:p/>
@@ -1042,51 +527,19 @@
           <w:p/>
           <w:p>
             <w:r>
-              <w:t xml:space="preserve">#define N </w:t>
-            </w:r>
-            <w:proofErr w:type="gramStart"/>
-            <w:r>
-              <w:t>10000  /</w:t>
-            </w:r>
-            <w:proofErr w:type="gramEnd"/>
-            <w:r>
-              <w:t>/ Matrix size</w:t>
+              <w:t>#define N 10000  // Matrix size</w:t>
             </w:r>
           </w:p>
           <w:p/>
           <w:p>
             <w:r>
-              <w:t xml:space="preserve">// Function to allocate memory for an </w:t>
-            </w:r>
-            <w:proofErr w:type="spellStart"/>
-            <w:r>
-              <w:t>NxN</w:t>
-            </w:r>
-            <w:proofErr w:type="spellEnd"/>
-            <w:r>
-              <w:t xml:space="preserve"> matrix</w:t>
+              <w:t>// Function to allocate memory for an NxN matrix</w:t>
             </w:r>
           </w:p>
           <w:p>
             <w:r>
               <w:lastRenderedPageBreak/>
-              <w:t xml:space="preserve">double** </w:t>
-            </w:r>
-            <w:proofErr w:type="spellStart"/>
-            <w:r>
-              <w:t>allocate_</w:t>
-            </w:r>
-            <w:proofErr w:type="gramStart"/>
-            <w:r>
-              <w:t>matrix</w:t>
-            </w:r>
-            <w:proofErr w:type="spellEnd"/>
-            <w:r>
-              <w:t>(</w:t>
-            </w:r>
-            <w:proofErr w:type="gramEnd"/>
-            <w:r>
-              <w:t>int size) {</w:t>
+              <w:t>double** allocate_matrix(int size) {</w:t>
             </w:r>
           </w:p>
           <w:p>
@@ -1096,44 +549,12 @@
           </w:p>
           <w:p>
             <w:r>
-              <w:t xml:space="preserve">    for (int </w:t>
-            </w:r>
-            <w:proofErr w:type="spellStart"/>
-            <w:r>
-              <w:t>i</w:t>
-            </w:r>
-            <w:proofErr w:type="spellEnd"/>
-            <w:r>
-              <w:t xml:space="preserve"> = 0; </w:t>
-            </w:r>
-            <w:proofErr w:type="spellStart"/>
-            <w:r>
-              <w:t>i</w:t>
-            </w:r>
-            <w:proofErr w:type="spellEnd"/>
-            <w:r>
-              <w:t xml:space="preserve"> &lt; size; </w:t>
-            </w:r>
-            <w:proofErr w:type="spellStart"/>
-            <w:r>
-              <w:t>i</w:t>
-            </w:r>
-            <w:proofErr w:type="spellEnd"/>
-            <w:r>
-              <w:t>++) {</w:t>
-            </w:r>
-          </w:p>
-          <w:p>
-            <w:r>
-              <w:t xml:space="preserve">        matrix[</w:t>
-            </w:r>
-            <w:proofErr w:type="spellStart"/>
-            <w:r>
-              <w:t>i</w:t>
-            </w:r>
-            <w:proofErr w:type="spellEnd"/>
-            <w:r>
-              <w:t>] = new double[size];</w:t>
+              <w:t xml:space="preserve">    for (int i = 0; i &lt; size; i++) {</w:t>
+            </w:r>
+          </w:p>
+          <w:p>
+            <w:r>
+              <w:t xml:space="preserve">        matrix[i] = new double[size];</w:t>
             </w:r>
           </w:p>
           <w:p>
@@ -1159,86 +580,22 @@
           </w:p>
           <w:p>
             <w:r>
-              <w:t xml:space="preserve">void </w:t>
-            </w:r>
-            <w:proofErr w:type="spellStart"/>
-            <w:r>
-              <w:t>initialize_</w:t>
-            </w:r>
-            <w:proofErr w:type="gramStart"/>
-            <w:r>
-              <w:t>matrix</w:t>
-            </w:r>
-            <w:proofErr w:type="spellEnd"/>
-            <w:r>
-              <w:t>(</w:t>
-            </w:r>
-            <w:proofErr w:type="gramEnd"/>
-            <w:r>
-              <w:t>double** matrix, int size) {</w:t>
-            </w:r>
-          </w:p>
-          <w:p>
-            <w:r>
-              <w:t xml:space="preserve">    for (int </w:t>
-            </w:r>
-            <w:proofErr w:type="spellStart"/>
-            <w:r>
-              <w:t>i</w:t>
-            </w:r>
-            <w:proofErr w:type="spellEnd"/>
-            <w:r>
-              <w:t xml:space="preserve"> = 0; </w:t>
-            </w:r>
-            <w:proofErr w:type="spellStart"/>
-            <w:r>
-              <w:t>i</w:t>
-            </w:r>
-            <w:proofErr w:type="spellEnd"/>
-            <w:r>
-              <w:t xml:space="preserve"> &lt; size; </w:t>
-            </w:r>
-            <w:proofErr w:type="spellStart"/>
-            <w:r>
-              <w:t>i</w:t>
-            </w:r>
-            <w:proofErr w:type="spellEnd"/>
-            <w:r>
-              <w:t>++) {</w:t>
-            </w:r>
-          </w:p>
-          <w:p>
-            <w:r>
-              <w:t xml:space="preserve">        for (int j = 0; j &lt; size; </w:t>
-            </w:r>
-            <w:proofErr w:type="spellStart"/>
-            <w:r>
-              <w:t>j++</w:t>
-            </w:r>
-            <w:proofErr w:type="spellEnd"/>
-            <w:r>
-              <w:t>) {</w:t>
-            </w:r>
-          </w:p>
-          <w:p>
-            <w:r>
-              <w:t xml:space="preserve">            matrix[</w:t>
-            </w:r>
-            <w:proofErr w:type="spellStart"/>
-            <w:r>
-              <w:t>i</w:t>
-            </w:r>
-            <w:proofErr w:type="spellEnd"/>
-            <w:r>
-              <w:t>][j] = (double)(</w:t>
-            </w:r>
-            <w:proofErr w:type="gramStart"/>
-            <w:r>
-              <w:t>rand(</w:t>
-            </w:r>
-            <w:proofErr w:type="gramEnd"/>
-            <w:r>
-              <w:t>) % 1000) / 100.0;  // Values in range [0,10]</w:t>
+              <w:t>void initialize_matrix(double** matrix, int size) {</w:t>
+            </w:r>
+          </w:p>
+          <w:p>
+            <w:r>
+              <w:t xml:space="preserve">    for (int i = 0; i &lt; size; i++) {</w:t>
+            </w:r>
+          </w:p>
+          <w:p>
+            <w:r>
+              <w:t xml:space="preserve">        for (int j = 0; j &lt; size; j++) {</w:t>
+            </w:r>
+          </w:p>
+          <w:p>
+            <w:r>
+              <w:t xml:space="preserve">            matrix[i][j] = (double)(rand() % 1000) / 100.0;  // Values in range [0,10]</w:t>
             </w:r>
           </w:p>
           <w:p>
@@ -1264,73 +621,17 @@
           </w:p>
           <w:p>
             <w:r>
-              <w:t xml:space="preserve">void </w:t>
-            </w:r>
-            <w:proofErr w:type="spellStart"/>
-            <w:r>
-              <w:t>free_</w:t>
-            </w:r>
-            <w:proofErr w:type="gramStart"/>
-            <w:r>
-              <w:t>matrix</w:t>
-            </w:r>
-            <w:proofErr w:type="spellEnd"/>
-            <w:r>
-              <w:t>(</w:t>
-            </w:r>
-            <w:proofErr w:type="gramEnd"/>
-            <w:r>
-              <w:t>double** matrix, int size) {</w:t>
-            </w:r>
-          </w:p>
-          <w:p>
-            <w:r>
-              <w:t xml:space="preserve">    for (int </w:t>
-            </w:r>
-            <w:proofErr w:type="spellStart"/>
-            <w:r>
-              <w:t>i</w:t>
-            </w:r>
-            <w:proofErr w:type="spellEnd"/>
-            <w:r>
-              <w:t xml:space="preserve"> = 0; </w:t>
-            </w:r>
-            <w:proofErr w:type="spellStart"/>
-            <w:r>
-              <w:t>i</w:t>
-            </w:r>
-            <w:proofErr w:type="spellEnd"/>
-            <w:r>
-              <w:t xml:space="preserve"> &lt; size; </w:t>
-            </w:r>
-            <w:proofErr w:type="spellStart"/>
-            <w:r>
-              <w:t>i</w:t>
-            </w:r>
-            <w:proofErr w:type="spellEnd"/>
-            <w:r>
-              <w:t>++) {</w:t>
-            </w:r>
-          </w:p>
-          <w:p>
-            <w:r>
-              <w:t xml:space="preserve">        </w:t>
-            </w:r>
-            <w:proofErr w:type="gramStart"/>
-            <w:r>
-              <w:t>delete[</w:t>
-            </w:r>
-            <w:proofErr w:type="gramEnd"/>
-            <w:r>
-              <w:t>] matrix[</w:t>
-            </w:r>
-            <w:proofErr w:type="spellStart"/>
-            <w:r>
-              <w:t>i</w:t>
-            </w:r>
-            <w:proofErr w:type="spellEnd"/>
-            <w:r>
-              <w:t>];</w:t>
+              <w:t>void free_matrix(double** matrix, int size) {</w:t>
+            </w:r>
+          </w:p>
+          <w:p>
+            <w:r>
+              <w:t xml:space="preserve">    for (int i = 0; i &lt; size; i++) {</w:t>
+            </w:r>
+          </w:p>
+          <w:p>
+            <w:r>
+              <w:t xml:space="preserve">        delete[] matrix[i];</w:t>
             </w:r>
           </w:p>
           <w:p>
@@ -1340,15 +641,7 @@
           </w:p>
           <w:p>
             <w:r>
-              <w:t xml:space="preserve">    </w:t>
-            </w:r>
-            <w:proofErr w:type="gramStart"/>
-            <w:r>
-              <w:t>delete[</w:t>
-            </w:r>
-            <w:proofErr w:type="gramEnd"/>
-            <w:r>
-              <w:t>] matrix;</w:t>
+              <w:t xml:space="preserve">    delete[] matrix;</w:t>
             </w:r>
           </w:p>
           <w:p>
@@ -1364,171 +657,38 @@
           </w:p>
           <w:p>
             <w:r>
-              <w:t xml:space="preserve">void </w:t>
-            </w:r>
-            <w:proofErr w:type="spellStart"/>
-            <w:r>
-              <w:t>parallel_matrix_</w:t>
-            </w:r>
-            <w:proofErr w:type="gramStart"/>
-            <w:r>
-              <w:t>addition</w:t>
-            </w:r>
-            <w:proofErr w:type="spellEnd"/>
-            <w:r>
-              <w:t>(</w:t>
-            </w:r>
-            <w:proofErr w:type="gramEnd"/>
-            <w:r>
-              <w:t xml:space="preserve">double** A, double** B, double** C, int size, int </w:t>
-            </w:r>
-            <w:proofErr w:type="spellStart"/>
-            <w:r>
-              <w:t>num_threads</w:t>
-            </w:r>
-            <w:proofErr w:type="spellEnd"/>
-            <w:r>
-              <w:t>) {</w:t>
-            </w:r>
-          </w:p>
-          <w:p>
-            <w:r>
-              <w:t xml:space="preserve">    </w:t>
-            </w:r>
-            <w:proofErr w:type="spellStart"/>
-            <w:r>
-              <w:t>omp_set_num_threads</w:t>
-            </w:r>
-            <w:proofErr w:type="spellEnd"/>
-            <w:r>
-              <w:t>(</w:t>
-            </w:r>
-            <w:proofErr w:type="spellStart"/>
-            <w:r>
-              <w:t>num_threads</w:t>
-            </w:r>
-            <w:proofErr w:type="spellEnd"/>
-            <w:proofErr w:type="gramStart"/>
-            <w:r>
-              <w:t>);  /</w:t>
-            </w:r>
-            <w:proofErr w:type="gramEnd"/>
-            <w:r>
-              <w:t>/ Set number of threads</w:t>
-            </w:r>
-          </w:p>
-          <w:p>
-            <w:r>
-              <w:t xml:space="preserve">    double start = </w:t>
-            </w:r>
-            <w:proofErr w:type="spellStart"/>
-            <w:r>
-              <w:t>omp_get_</w:t>
-            </w:r>
-            <w:proofErr w:type="gramStart"/>
-            <w:r>
-              <w:t>wtime</w:t>
-            </w:r>
-            <w:proofErr w:type="spellEnd"/>
-            <w:r>
-              <w:t>(</w:t>
-            </w:r>
-            <w:proofErr w:type="gramEnd"/>
-            <w:r>
-              <w:t>);</w:t>
+              <w:t>void parallel_matrix_addition(double** A, double** B, double** C, int size, int num_threads) {</w:t>
+            </w:r>
+          </w:p>
+          <w:p>
+            <w:r>
+              <w:t xml:space="preserve">    omp_set_num_threads(num_threads);  // Set number of threads</w:t>
+            </w:r>
+          </w:p>
+          <w:p>
+            <w:r>
+              <w:t xml:space="preserve">    double start = omp_get_wtime();</w:t>
             </w:r>
           </w:p>
           <w:p/>
           <w:p>
             <w:r>
-              <w:t xml:space="preserve">    #pragma </w:t>
-            </w:r>
-            <w:proofErr w:type="spellStart"/>
-            <w:r>
-              <w:t>omp</w:t>
-            </w:r>
-            <w:proofErr w:type="spellEnd"/>
-            <w:r>
-              <w:t xml:space="preserve"> parallel for </w:t>
-            </w:r>
-            <w:proofErr w:type="gramStart"/>
-            <w:r>
-              <w:t>collapse(</w:t>
-            </w:r>
-            <w:proofErr w:type="gramEnd"/>
-            <w:r>
-              <w:t>2)  // Parallelize both loops</w:t>
-            </w:r>
-          </w:p>
-          <w:p>
-            <w:r>
-              <w:t xml:space="preserve">    for (int </w:t>
-            </w:r>
-            <w:proofErr w:type="spellStart"/>
-            <w:r>
-              <w:t>i</w:t>
-            </w:r>
-            <w:proofErr w:type="spellEnd"/>
-            <w:r>
-              <w:t xml:space="preserve"> = 0; </w:t>
-            </w:r>
-            <w:proofErr w:type="spellStart"/>
-            <w:r>
-              <w:t>i</w:t>
-            </w:r>
-            <w:proofErr w:type="spellEnd"/>
-            <w:r>
-              <w:t xml:space="preserve"> &lt; size; </w:t>
-            </w:r>
-            <w:proofErr w:type="spellStart"/>
-            <w:r>
-              <w:t>i</w:t>
-            </w:r>
-            <w:proofErr w:type="spellEnd"/>
-            <w:r>
-              <w:t>++) {</w:t>
-            </w:r>
-          </w:p>
-          <w:p>
-            <w:r>
-              <w:t xml:space="preserve">        for (int j = 0; j &lt; size; </w:t>
-            </w:r>
-            <w:proofErr w:type="spellStart"/>
-            <w:r>
-              <w:t>j++</w:t>
-            </w:r>
-            <w:proofErr w:type="spellEnd"/>
-            <w:r>
-              <w:t>) {</w:t>
-            </w:r>
-          </w:p>
-          <w:p>
-            <w:r>
-              <w:t xml:space="preserve">            C[</w:t>
-            </w:r>
-            <w:proofErr w:type="spellStart"/>
-            <w:r>
-              <w:t>i</w:t>
-            </w:r>
-            <w:proofErr w:type="spellEnd"/>
-            <w:r>
-              <w:t>][j] = A[</w:t>
-            </w:r>
-            <w:proofErr w:type="spellStart"/>
-            <w:r>
-              <w:t>i</w:t>
-            </w:r>
-            <w:proofErr w:type="spellEnd"/>
-            <w:r>
-              <w:t>][j] + B[</w:t>
-            </w:r>
-            <w:proofErr w:type="spellStart"/>
-            <w:r>
-              <w:t>i</w:t>
-            </w:r>
-            <w:proofErr w:type="spellEnd"/>
-            <w:r>
-              <w:t>][j];</w:t>
+              <w:t xml:space="preserve">    #pragma omp parallel for collapse(2)  // Parallelize both loops</w:t>
+            </w:r>
+          </w:p>
+          <w:p>
+            <w:r>
+              <w:t xml:space="preserve">    for (int i = 0; i &lt; size; i++) {</w:t>
+            </w:r>
+          </w:p>
+          <w:p>
+            <w:r>
+              <w:t xml:space="preserve">        for (int j = 0; j &lt; size; j++) {</w:t>
+            </w:r>
+          </w:p>
+          <w:p>
+            <w:r>
+              <w:t xml:space="preserve">            C[i][j] = A[i][j] + B[i][j];</w:t>
             </w:r>
           </w:p>
           <w:p>
@@ -1544,52 +704,12 @@
           <w:p/>
           <w:p>
             <w:r>
-              <w:t xml:space="preserve">    double end = </w:t>
-            </w:r>
-            <w:proofErr w:type="spellStart"/>
-            <w:r>
-              <w:t>omp_get_</w:t>
-            </w:r>
-            <w:proofErr w:type="gramStart"/>
-            <w:r>
-              <w:t>wtime</w:t>
-            </w:r>
-            <w:proofErr w:type="spellEnd"/>
-            <w:r>
-              <w:t>(</w:t>
-            </w:r>
-            <w:proofErr w:type="gramEnd"/>
-            <w:r>
-              <w:t>);</w:t>
-            </w:r>
-          </w:p>
-          <w:p>
-            <w:r>
-              <w:t xml:space="preserve">    </w:t>
-            </w:r>
-            <w:proofErr w:type="spellStart"/>
-            <w:r>
-              <w:t>cout</w:t>
-            </w:r>
-            <w:proofErr w:type="spellEnd"/>
-            <w:r>
-              <w:t xml:space="preserve"> &lt;&lt; "Parallel Execution Time with " &lt;&lt; </w:t>
-            </w:r>
-            <w:proofErr w:type="spellStart"/>
-            <w:r>
-              <w:t>num_threads</w:t>
-            </w:r>
-            <w:proofErr w:type="spellEnd"/>
-            <w:r>
-              <w:t xml:space="preserve"> &lt;&lt; " threads: " &lt;&lt; (end - start) &lt;&lt; " seconds" &lt;&lt; </w:t>
-            </w:r>
-            <w:proofErr w:type="spellStart"/>
-            <w:r>
-              <w:t>endl</w:t>
-            </w:r>
-            <w:proofErr w:type="spellEnd"/>
-            <w:r>
-              <w:t>;</w:t>
+              <w:t xml:space="preserve">    double end = omp_get_wtime();</w:t>
+            </w:r>
+          </w:p>
+          <w:p>
+            <w:r>
+              <w:t xml:space="preserve">    cout &lt;&lt; "Parallel Execution Time with " &lt;&lt; num_threads &lt;&lt; " threads: " &lt;&lt; (end - start) &lt;&lt; " seconds" &lt;&lt; endl;</w:t>
             </w:r>
           </w:p>
           <w:p>
@@ -1605,15 +725,7 @@
           </w:p>
           <w:p>
             <w:r>
-              <w:t xml:space="preserve">int </w:t>
-            </w:r>
-            <w:proofErr w:type="gramStart"/>
-            <w:r>
-              <w:t>main(</w:t>
-            </w:r>
-            <w:proofErr w:type="gramEnd"/>
-            <w:r>
-              <w:t>) {</w:t>
+              <w:t>int main() {</w:t>
             </w:r>
           </w:p>
           <w:p>
@@ -1623,41 +735,17 @@
           </w:p>
           <w:p>
             <w:r>
-              <w:t xml:space="preserve">    double** A = </w:t>
-            </w:r>
-            <w:proofErr w:type="spellStart"/>
-            <w:r>
-              <w:t>allocate_matrix</w:t>
-            </w:r>
-            <w:proofErr w:type="spellEnd"/>
-            <w:r>
-              <w:t>(N);</w:t>
-            </w:r>
-          </w:p>
-          <w:p>
-            <w:r>
-              <w:t xml:space="preserve">    double** B = </w:t>
-            </w:r>
-            <w:proofErr w:type="spellStart"/>
-            <w:r>
-              <w:t>allocate_matrix</w:t>
-            </w:r>
-            <w:proofErr w:type="spellEnd"/>
-            <w:r>
-              <w:t>(N);</w:t>
-            </w:r>
-          </w:p>
-          <w:p>
-            <w:r>
-              <w:t xml:space="preserve">    double** C = </w:t>
-            </w:r>
-            <w:proofErr w:type="spellStart"/>
-            <w:r>
-              <w:t>allocate_matrix</w:t>
-            </w:r>
-            <w:proofErr w:type="spellEnd"/>
-            <w:r>
-              <w:t>(N);</w:t>
+              <w:t xml:space="preserve">    double** A = allocate_matrix(N);</w:t>
+            </w:r>
+          </w:p>
+          <w:p>
+            <w:r>
+              <w:t xml:space="preserve">    double** B = allocate_matrix(N);</w:t>
+            </w:r>
+          </w:p>
+          <w:p>
+            <w:r>
+              <w:t xml:space="preserve">    double** C = allocate_matrix(N);</w:t>
             </w:r>
           </w:p>
           <w:p/>
@@ -1668,44 +756,12 @@
           </w:p>
           <w:p>
             <w:r>
-              <w:t xml:space="preserve">    </w:t>
-            </w:r>
-            <w:proofErr w:type="spellStart"/>
-            <w:r>
-              <w:t>initialize_</w:t>
-            </w:r>
-            <w:proofErr w:type="gramStart"/>
-            <w:r>
-              <w:t>matrix</w:t>
-            </w:r>
-            <w:proofErr w:type="spellEnd"/>
-            <w:r>
-              <w:t>(</w:t>
-            </w:r>
-            <w:proofErr w:type="gramEnd"/>
-            <w:r>
-              <w:t>A, N);</w:t>
-            </w:r>
-          </w:p>
-          <w:p>
-            <w:r>
-              <w:t xml:space="preserve">    </w:t>
-            </w:r>
-            <w:proofErr w:type="spellStart"/>
-            <w:r>
-              <w:t>initialize_</w:t>
-            </w:r>
-            <w:proofErr w:type="gramStart"/>
-            <w:r>
-              <w:t>matrix</w:t>
-            </w:r>
-            <w:proofErr w:type="spellEnd"/>
-            <w:r>
-              <w:t>(</w:t>
-            </w:r>
-            <w:proofErr w:type="gramEnd"/>
-            <w:r>
-              <w:t>B, N);</w:t>
+              <w:t xml:space="preserve">    initialize_matrix(A, N);</w:t>
+            </w:r>
+          </w:p>
+          <w:p>
+            <w:r>
+              <w:t xml:space="preserve">    initialize_matrix(B, N);</w:t>
             </w:r>
           </w:p>
           <w:p/>
@@ -1716,49 +772,17 @@
           </w:p>
           <w:p>
             <w:r>
-              <w:t xml:space="preserve">    int </w:t>
-            </w:r>
-            <w:proofErr w:type="gramStart"/>
-            <w:r>
-              <w:t>threads[</w:t>
-            </w:r>
-            <w:proofErr w:type="gramEnd"/>
-            <w:r>
-              <w:t>] = {1, 2, 4, 6, 8, 10, 12, 16, 20, 32, 64};</w:t>
-            </w:r>
-          </w:p>
-          <w:p>
-            <w:r>
-              <w:t xml:space="preserve">    for (int </w:t>
-            </w:r>
-            <w:proofErr w:type="gramStart"/>
-            <w:r>
-              <w:t>t :</w:t>
-            </w:r>
-            <w:proofErr w:type="gramEnd"/>
-            <w:r>
-              <w:t xml:space="preserve"> threads) {</w:t>
-            </w:r>
-          </w:p>
-          <w:p>
-            <w:r>
-              <w:t xml:space="preserve">        </w:t>
-            </w:r>
-            <w:proofErr w:type="spellStart"/>
-            <w:r>
-              <w:t>parallel_matrix_</w:t>
-            </w:r>
-            <w:proofErr w:type="gramStart"/>
-            <w:r>
-              <w:t>addition</w:t>
-            </w:r>
-            <w:proofErr w:type="spellEnd"/>
-            <w:r>
-              <w:t>(</w:t>
-            </w:r>
-            <w:proofErr w:type="gramEnd"/>
-            <w:r>
-              <w:t>A, B, C, N, t);</w:t>
+              <w:t xml:space="preserve">    int threads[] = {1, 2, 4, 6, 8, 10, 12, 16, 20, 32, 64};</w:t>
+            </w:r>
+          </w:p>
+          <w:p>
+            <w:r>
+              <w:t xml:space="preserve">    for (int t : threads) {</w:t>
+            </w:r>
+          </w:p>
+          <w:p>
+            <w:r>
+              <w:t xml:space="preserve">        parallel_matrix_addition(A, B, C, N, t);</w:t>
             </w:r>
           </w:p>
           <w:p>
@@ -1774,65 +798,17 @@
           </w:p>
           <w:p>
             <w:r>
-              <w:t xml:space="preserve">    </w:t>
-            </w:r>
-            <w:proofErr w:type="spellStart"/>
-            <w:r>
-              <w:t>free_</w:t>
-            </w:r>
-            <w:proofErr w:type="gramStart"/>
-            <w:r>
-              <w:t>matrix</w:t>
-            </w:r>
-            <w:proofErr w:type="spellEnd"/>
-            <w:r>
-              <w:t>(</w:t>
-            </w:r>
-            <w:proofErr w:type="gramEnd"/>
-            <w:r>
-              <w:t>A, N);</w:t>
-            </w:r>
-          </w:p>
-          <w:p>
-            <w:r>
-              <w:t xml:space="preserve">    </w:t>
-            </w:r>
-            <w:proofErr w:type="spellStart"/>
-            <w:r>
-              <w:t>free_</w:t>
-            </w:r>
-            <w:proofErr w:type="gramStart"/>
-            <w:r>
-              <w:t>matrix</w:t>
-            </w:r>
-            <w:proofErr w:type="spellEnd"/>
-            <w:r>
-              <w:t>(</w:t>
-            </w:r>
-            <w:proofErr w:type="gramEnd"/>
-            <w:r>
-              <w:t>B, N);</w:t>
-            </w:r>
-          </w:p>
-          <w:p>
-            <w:r>
-              <w:t xml:space="preserve">    </w:t>
-            </w:r>
-            <w:proofErr w:type="spellStart"/>
-            <w:r>
-              <w:t>free_</w:t>
-            </w:r>
-            <w:proofErr w:type="gramStart"/>
-            <w:r>
-              <w:t>matrix</w:t>
-            </w:r>
-            <w:proofErr w:type="spellEnd"/>
-            <w:r>
-              <w:t>(</w:t>
-            </w:r>
-            <w:proofErr w:type="gramEnd"/>
-            <w:r>
-              <w:t>C, N);</w:t>
+              <w:t xml:space="preserve">    free_matrix(A, N);</w:t>
+            </w:r>
+          </w:p>
+          <w:p>
+            <w:r>
+              <w:t xml:space="preserve">    free_matrix(B, N);</w:t>
+            </w:r>
+          </w:p>
+          <w:p>
+            <w:r>
+              <w:t xml:space="preserve">    free_matrix(C, N);</w:t>
             </w:r>
           </w:p>
           <w:p/>
@@ -1875,6 +851,7 @@
         <w:rPr>
           <w:b/>
           <w:bCs/>
+          <w:noProof/>
         </w:rPr>
         <w:drawing>
           <wp:inline distT="0" distB="0" distL="0" distR="0" wp14:anchorId="4B78B865" wp14:editId="5D84A38B">
@@ -2939,12 +1916,6 @@
         <w:gridCol w:w="1566"/>
       </w:tblGrid>
       <w:tr>
-        <w:tblPrEx>
-          <w:tblCellMar>
-            <w:top w:w="0" w:type="dxa"/>
-            <w:bottom w:w="0" w:type="dxa"/>
-          </w:tblCellMar>
-        </w:tblPrEx>
         <w:trPr>
           <w:trHeight w:val="290"/>
         </w:trPr>
@@ -3040,12 +2011,6 @@
         </w:tc>
       </w:tr>
       <w:tr>
-        <w:tblPrEx>
-          <w:tblCellMar>
-            <w:top w:w="0" w:type="dxa"/>
-            <w:bottom w:w="0" w:type="dxa"/>
-          </w:tblCellMar>
-        </w:tblPrEx>
         <w:trPr>
           <w:trHeight w:val="290"/>
         </w:trPr>
@@ -3132,12 +2097,6 @@
         </w:tc>
       </w:tr>
       <w:tr>
-        <w:tblPrEx>
-          <w:tblCellMar>
-            <w:top w:w="0" w:type="dxa"/>
-            <w:bottom w:w="0" w:type="dxa"/>
-          </w:tblCellMar>
-        </w:tblPrEx>
         <w:trPr>
           <w:trHeight w:val="290"/>
         </w:trPr>
@@ -3224,12 +2183,6 @@
         </w:tc>
       </w:tr>
       <w:tr>
-        <w:tblPrEx>
-          <w:tblCellMar>
-            <w:top w:w="0" w:type="dxa"/>
-            <w:bottom w:w="0" w:type="dxa"/>
-          </w:tblCellMar>
-        </w:tblPrEx>
         <w:trPr>
           <w:trHeight w:val="290"/>
         </w:trPr>
@@ -3316,12 +2269,6 @@
         </w:tc>
       </w:tr>
       <w:tr>
-        <w:tblPrEx>
-          <w:tblCellMar>
-            <w:top w:w="0" w:type="dxa"/>
-            <w:bottom w:w="0" w:type="dxa"/>
-          </w:tblCellMar>
-        </w:tblPrEx>
         <w:trPr>
           <w:trHeight w:val="290"/>
         </w:trPr>
@@ -3408,12 +2355,6 @@
         </w:tc>
       </w:tr>
       <w:tr>
-        <w:tblPrEx>
-          <w:tblCellMar>
-            <w:top w:w="0" w:type="dxa"/>
-            <w:bottom w:w="0" w:type="dxa"/>
-          </w:tblCellMar>
-        </w:tblPrEx>
         <w:trPr>
           <w:trHeight w:val="290"/>
         </w:trPr>
@@ -3500,12 +2441,6 @@
         </w:tc>
       </w:tr>
       <w:tr>
-        <w:tblPrEx>
-          <w:tblCellMar>
-            <w:top w:w="0" w:type="dxa"/>
-            <w:bottom w:w="0" w:type="dxa"/>
-          </w:tblCellMar>
-        </w:tblPrEx>
         <w:trPr>
           <w:trHeight w:val="290"/>
         </w:trPr>
@@ -3592,12 +2527,6 @@
         </w:tc>
       </w:tr>
       <w:tr>
-        <w:tblPrEx>
-          <w:tblCellMar>
-            <w:top w:w="0" w:type="dxa"/>
-            <w:bottom w:w="0" w:type="dxa"/>
-          </w:tblCellMar>
-        </w:tblPrEx>
         <w:trPr>
           <w:trHeight w:val="290"/>
         </w:trPr>
@@ -3684,12 +2613,6 @@
         </w:tc>
       </w:tr>
       <w:tr>
-        <w:tblPrEx>
-          <w:tblCellMar>
-            <w:top w:w="0" w:type="dxa"/>
-            <w:bottom w:w="0" w:type="dxa"/>
-          </w:tblCellMar>
-        </w:tblPrEx>
         <w:trPr>
           <w:trHeight w:val="290"/>
         </w:trPr>
@@ -3776,12 +2699,6 @@
         </w:tc>
       </w:tr>
       <w:tr>
-        <w:tblPrEx>
-          <w:tblCellMar>
-            <w:top w:w="0" w:type="dxa"/>
-            <w:bottom w:w="0" w:type="dxa"/>
-          </w:tblCellMar>
-        </w:tblPrEx>
         <w:trPr>
           <w:trHeight w:val="290"/>
         </w:trPr>
@@ -3868,12 +2785,6 @@
         </w:tc>
       </w:tr>
       <w:tr>
-        <w:tblPrEx>
-          <w:tblCellMar>
-            <w:top w:w="0" w:type="dxa"/>
-            <w:bottom w:w="0" w:type="dxa"/>
-          </w:tblCellMar>
-        </w:tblPrEx>
         <w:trPr>
           <w:trHeight w:val="290"/>
         </w:trPr>
@@ -3960,12 +2871,6 @@
         </w:tc>
       </w:tr>
       <w:tr>
-        <w:tblPrEx>
-          <w:tblCellMar>
-            <w:top w:w="0" w:type="dxa"/>
-            <w:bottom w:w="0" w:type="dxa"/>
-          </w:tblCellMar>
-        </w:tblPrEx>
         <w:trPr>
           <w:trHeight w:val="290"/>
         </w:trPr>
@@ -4071,6 +2976,7 @@
         <w:rPr>
           <w:b/>
           <w:bCs/>
+          <w:noProof/>
         </w:rPr>
         <w:lastRenderedPageBreak/>
         <w:drawing>
@@ -4201,23 +3107,7 @@
           <w:b/>
           <w:bCs/>
         </w:rPr>
-        <w:t xml:space="preserve">3. Near-Maximum </w:t>
-      </w:r>
-      <w:proofErr w:type="spellStart"/>
-      <w:r>
-        <w:rPr>
-          <w:b/>
-          <w:bCs/>
-        </w:rPr>
-        <w:t>Speedup</w:t>
-      </w:r>
-      <w:proofErr w:type="spellEnd"/>
-      <w:r>
-        <w:rPr>
-          <w:b/>
-          <w:bCs/>
-        </w:rPr>
-        <w:t xml:space="preserve"> at 12 Threads</w:t>
+        <w:t>3. Near-Maximum Speedup at 12 Threads</w:t>
       </w:r>
     </w:p>
     <w:p>
@@ -4412,6 +3302,78 @@
       </w:pPr>
       <w:r>
         <w:t>Ideal speedup for 64 threads should be ~64x, but the actual achieved speedup is only 6.59x. This is because matrix addition is memory-bound rather than compute-bound, and excessive threads increase overhead instead of boosting performance.</w:t>
+      </w:r>
+    </w:p>
+    <w:p>
+      <w:pPr>
+        <w:rPr>
+          <w:b/>
+          <w:bCs/>
+          <w:sz w:val="20"/>
+          <w:szCs w:val="20"/>
+          <w:u w:val="single"/>
+        </w:rPr>
+      </w:pPr>
+      <w:r>
+        <w:rPr>
+          <w:b/>
+          <w:bCs/>
+          <w:sz w:val="20"/>
+          <w:szCs w:val="20"/>
+          <w:u w:val="single"/>
+        </w:rPr>
+        <w:t>Note:</w:t>
+      </w:r>
+    </w:p>
+    <w:p>
+      <w:pPr>
+        <w:rPr>
+          <w:sz w:val="20"/>
+          <w:szCs w:val="20"/>
+        </w:rPr>
+      </w:pPr>
+      <w:r>
+        <w:rPr>
+          <w:sz w:val="20"/>
+          <w:szCs w:val="20"/>
+        </w:rPr>
+        <w:t>1.All the calculation are done in excel and it is attached for your reference.</w:t>
+      </w:r>
+    </w:p>
+    <w:p>
+      <w:pPr>
+        <w:rPr>
+          <w:sz w:val="20"/>
+          <w:szCs w:val="20"/>
+        </w:rPr>
+      </w:pPr>
+      <w:r>
+        <w:rPr>
+          <w:sz w:val="20"/>
+          <w:szCs w:val="20"/>
+        </w:rPr>
+        <w:t>2. All the code files with output are in github link and they are attached for your</w:t>
+      </w:r>
+      <w:r>
+        <w:rPr>
+          <w:sz w:val="20"/>
+          <w:szCs w:val="20"/>
+        </w:rPr>
+        <w:t xml:space="preserve"> </w:t>
+      </w:r>
+      <w:r>
+        <w:rPr>
+          <w:sz w:val="20"/>
+          <w:szCs w:val="20"/>
+        </w:rPr>
+        <w:t>reference</w:t>
+      </w:r>
+      <w:r>
+        <w:rPr>
+          <w:sz w:val="20"/>
+          <w:szCs w:val="20"/>
+        </w:rPr>
+        <w:t>.</w:t>
       </w:r>
     </w:p>
     <w:p>
@@ -6688,6 +5650,7 @@
   <w:style w:type="character" w:default="1" w:styleId="DefaultParagraphFont">
     <w:name w:val="Default Paragraph Font"/>
     <w:uiPriority w:val="1"/>
+    <w:semiHidden/>
     <w:unhideWhenUsed/>
   </w:style>
   <w:style w:type="table" w:default="1" w:styleId="TableNormal">

</xml_diff>